<commit_message>
Updated Resume to include Website Link
</commit_message>
<xml_diff>
--- a/Resume.docx
+++ b/Resume.docx
@@ -311,12 +311,7 @@
           <w:sz w:val="24"/>
         </w:rPr>
         <w:sectPr>
-          <w:headerReference w:type="even" r:id="rId8"/>
-          <w:headerReference w:type="default" r:id="rId9"/>
-          <w:footerReference w:type="even" r:id="rId10"/>
-          <w:footerReference w:type="default" r:id="rId11"/>
-          <w:headerReference w:type="first" r:id="rId12"/>
-          <w:footerReference w:type="first" r:id="rId13"/>
+          <w:headerReference w:type="default" r:id="rId8"/>
           <w:type w:val="continuous"/>
           <w:pgSz w:w="12240" w:h="15840"/>
           <w:pgMar w:top="1440" w:right="1440" w:bottom="1440" w:left="1440" w:header="720" w:footer="720" w:gutter="0"/>
@@ -378,7 +373,7 @@
           <w:sz w:val="24"/>
         </w:rPr>
         <w:sectPr>
-          <w:headerReference w:type="default" r:id="rId14"/>
+          <w:headerReference w:type="default" r:id="rId9"/>
           <w:type w:val="continuous"/>
           <w:pgSz w:w="12240" w:h="15840"/>
           <w:pgMar w:top="1440" w:right="1440" w:bottom="1440" w:left="1440" w:header="720" w:footer="720" w:gutter="0"/>
@@ -814,7 +809,7 @@
           <w:sz w:val="24"/>
         </w:rPr>
         <w:sectPr>
-          <w:headerReference w:type="default" r:id="rId15"/>
+          <w:headerReference w:type="default" r:id="rId10"/>
           <w:type w:val="continuous"/>
           <w:pgSz w:w="12240" w:h="15840"/>
           <w:pgMar w:top="1440" w:right="1440" w:bottom="1440" w:left="1440" w:header="720" w:footer="720" w:gutter="0"/>
@@ -1893,7 +1888,7 @@
           <w:sz w:val="24"/>
         </w:rPr>
         <w:sectPr>
-          <w:headerReference w:type="default" r:id="rId16"/>
+          <w:headerReference w:type="default" r:id="rId11"/>
           <w:type w:val="continuous"/>
           <w:pgSz w:w="12240" w:h="15840"/>
           <w:pgMar w:top="1440" w:right="1440" w:bottom="1440" w:left="1440" w:header="720" w:footer="720" w:gutter="0"/>
@@ -2232,36 +2227,6 @@
 </w:endnotes>
 </file>
 
-<file path=word/footer1.xml><?xml version="1.0" encoding="utf-8"?>
-<w:ftr xmlns:wpc="http://schemas.microsoft.com/office/word/2010/wordprocessingCanvas" xmlns:cx="http://schemas.microsoft.com/office/drawing/2014/chartex" xmlns:cx1="http://schemas.microsoft.com/office/drawing/2015/9/8/chartex" xmlns:cx2="http://schemas.microsoft.com/office/drawing/2015/10/21/chartex" xmlns:cx3="http://schemas.microsoft.com/office/drawing/2016/5/9/chartex" xmlns:cx4="http://schemas.microsoft.com/office/drawing/2016/5/10/chartex" xmlns:cx5="http://schemas.microsoft.com/office/drawing/2016/5/11/chartex" xmlns:cx6="http://schemas.microsoft.com/office/drawing/2016/5/12/chartex" xmlns:cx7="http://schemas.microsoft.com/office/drawing/2016/5/13/chartex" xmlns:cx8="http://schemas.microsoft.com/office/drawing/2016/5/14/chartex" xmlns:mc="http://schemas.openxmlformats.org/markup-compatibility/2006" xmlns:aink="http://schemas.microsoft.com/office/drawing/2016/ink" xmlns:am3d="http://schemas.microsoft.com/office/drawing/2017/model3d" xmlns:o="urn:schemas-microsoft-com:office:office" xmlns:oel="http://schemas.microsoft.com/office/2019/extlst" xmlns:r="http://schemas.openxmlformats.org/officeDocument/2006/relationships" xmlns:m="http://schemas.openxmlformats.org/officeDocument/2006/math" xmlns:v="urn:schemas-microsoft-com:vml" xmlns:wp14="http://schemas.microsoft.com/office/word/2010/wordprocessingDrawing" xmlns:wp="http://schemas.openxmlformats.org/drawingml/2006/wordprocessingDrawing" xmlns:w10="urn:schemas-microsoft-com:office:word" xmlns:w="http://schemas.openxmlformats.org/wordprocessingml/2006/main" xmlns:w14="http://schemas.microsoft.com/office/word/2010/wordml" xmlns:w15="http://schemas.microsoft.com/office/word/2012/wordml" xmlns:w16cex="http://schemas.microsoft.com/office/word/2018/wordml/cex" xmlns:w16cid="http://schemas.microsoft.com/office/word/2016/wordml/cid" xmlns:w16="http://schemas.microsoft.com/office/word/2018/wordml" xmlns:w16sdtdh="http://schemas.microsoft.com/office/word/2020/wordml/sdtdatahash" xmlns:w16se="http://schemas.microsoft.com/office/word/2015/wordml/symex" xmlns:wpg="http://schemas.microsoft.com/office/word/2010/wordprocessingGroup" xmlns:wpi="http://schemas.microsoft.com/office/word/2010/wordprocessingInk" xmlns:wne="http://schemas.microsoft.com/office/word/2006/wordml" xmlns:wps="http://schemas.microsoft.com/office/word/2010/wordprocessingShape" mc:Ignorable="w14 w15 w16se w16cid w16 w16cex w16sdtdh wp14">
-  <w:p>
-    <w:pPr>
-      <w:pStyle w:val="Footer"/>
-    </w:pPr>
-  </w:p>
-</w:ftr>
-</file>
-
-<file path=word/footer2.xml><?xml version="1.0" encoding="utf-8"?>
-<w:ftr xmlns:wpc="http://schemas.microsoft.com/office/word/2010/wordprocessingCanvas" xmlns:cx="http://schemas.microsoft.com/office/drawing/2014/chartex" xmlns:cx1="http://schemas.microsoft.com/office/drawing/2015/9/8/chartex" xmlns:cx2="http://schemas.microsoft.com/office/drawing/2015/10/21/chartex" xmlns:cx3="http://schemas.microsoft.com/office/drawing/2016/5/9/chartex" xmlns:cx4="http://schemas.microsoft.com/office/drawing/2016/5/10/chartex" xmlns:cx5="http://schemas.microsoft.com/office/drawing/2016/5/11/chartex" xmlns:cx6="http://schemas.microsoft.com/office/drawing/2016/5/12/chartex" xmlns:cx7="http://schemas.microsoft.com/office/drawing/2016/5/13/chartex" xmlns:cx8="http://schemas.microsoft.com/office/drawing/2016/5/14/chartex" xmlns:mc="http://schemas.openxmlformats.org/markup-compatibility/2006" xmlns:aink="http://schemas.microsoft.com/office/drawing/2016/ink" xmlns:am3d="http://schemas.microsoft.com/office/drawing/2017/model3d" xmlns:o="urn:schemas-microsoft-com:office:office" xmlns:oel="http://schemas.microsoft.com/office/2019/extlst" xmlns:r="http://schemas.openxmlformats.org/officeDocument/2006/relationships" xmlns:m="http://schemas.openxmlformats.org/officeDocument/2006/math" xmlns:v="urn:schemas-microsoft-com:vml" xmlns:wp14="http://schemas.microsoft.com/office/word/2010/wordprocessingDrawing" xmlns:wp="http://schemas.openxmlformats.org/drawingml/2006/wordprocessingDrawing" xmlns:w10="urn:schemas-microsoft-com:office:word" xmlns:w="http://schemas.openxmlformats.org/wordprocessingml/2006/main" xmlns:w14="http://schemas.microsoft.com/office/word/2010/wordml" xmlns:w15="http://schemas.microsoft.com/office/word/2012/wordml" xmlns:w16cex="http://schemas.microsoft.com/office/word/2018/wordml/cex" xmlns:w16cid="http://schemas.microsoft.com/office/word/2016/wordml/cid" xmlns:w16="http://schemas.microsoft.com/office/word/2018/wordml" xmlns:w16sdtdh="http://schemas.microsoft.com/office/word/2020/wordml/sdtdatahash" xmlns:w16se="http://schemas.microsoft.com/office/word/2015/wordml/symex" xmlns:wpg="http://schemas.microsoft.com/office/word/2010/wordprocessingGroup" xmlns:wpi="http://schemas.microsoft.com/office/word/2010/wordprocessingInk" xmlns:wne="http://schemas.microsoft.com/office/word/2006/wordml" xmlns:wps="http://schemas.microsoft.com/office/word/2010/wordprocessingShape" mc:Ignorable="w14 w15 w16se w16cid w16 w16cex w16sdtdh wp14">
-  <w:p>
-    <w:pPr>
-      <w:pStyle w:val="Footer"/>
-    </w:pPr>
-  </w:p>
-</w:ftr>
-</file>
-
-<file path=word/footer3.xml><?xml version="1.0" encoding="utf-8"?>
-<w:ftr xmlns:wpc="http://schemas.microsoft.com/office/word/2010/wordprocessingCanvas" xmlns:cx="http://schemas.microsoft.com/office/drawing/2014/chartex" xmlns:cx1="http://schemas.microsoft.com/office/drawing/2015/9/8/chartex" xmlns:cx2="http://schemas.microsoft.com/office/drawing/2015/10/21/chartex" xmlns:cx3="http://schemas.microsoft.com/office/drawing/2016/5/9/chartex" xmlns:cx4="http://schemas.microsoft.com/office/drawing/2016/5/10/chartex" xmlns:cx5="http://schemas.microsoft.com/office/drawing/2016/5/11/chartex" xmlns:cx6="http://schemas.microsoft.com/office/drawing/2016/5/12/chartex" xmlns:cx7="http://schemas.microsoft.com/office/drawing/2016/5/13/chartex" xmlns:cx8="http://schemas.microsoft.com/office/drawing/2016/5/14/chartex" xmlns:mc="http://schemas.openxmlformats.org/markup-compatibility/2006" xmlns:aink="http://schemas.microsoft.com/office/drawing/2016/ink" xmlns:am3d="http://schemas.microsoft.com/office/drawing/2017/model3d" xmlns:o="urn:schemas-microsoft-com:office:office" xmlns:oel="http://schemas.microsoft.com/office/2019/extlst" xmlns:r="http://schemas.openxmlformats.org/officeDocument/2006/relationships" xmlns:m="http://schemas.openxmlformats.org/officeDocument/2006/math" xmlns:v="urn:schemas-microsoft-com:vml" xmlns:wp14="http://schemas.microsoft.com/office/word/2010/wordprocessingDrawing" xmlns:wp="http://schemas.openxmlformats.org/drawingml/2006/wordprocessingDrawing" xmlns:w10="urn:schemas-microsoft-com:office:word" xmlns:w="http://schemas.openxmlformats.org/wordprocessingml/2006/main" xmlns:w14="http://schemas.microsoft.com/office/word/2010/wordml" xmlns:w15="http://schemas.microsoft.com/office/word/2012/wordml" xmlns:w16cex="http://schemas.microsoft.com/office/word/2018/wordml/cex" xmlns:w16cid="http://schemas.microsoft.com/office/word/2016/wordml/cid" xmlns:w16="http://schemas.microsoft.com/office/word/2018/wordml" xmlns:w16sdtdh="http://schemas.microsoft.com/office/word/2020/wordml/sdtdatahash" xmlns:w16se="http://schemas.microsoft.com/office/word/2015/wordml/symex" xmlns:wpg="http://schemas.microsoft.com/office/word/2010/wordprocessingGroup" xmlns:wpi="http://schemas.microsoft.com/office/word/2010/wordprocessingInk" xmlns:wne="http://schemas.microsoft.com/office/word/2006/wordml" xmlns:wps="http://schemas.microsoft.com/office/word/2010/wordprocessingShape" mc:Ignorable="w14 w15 w16se w16cid w16 w16cex w16sdtdh wp14">
-  <w:p>
-    <w:pPr>
-      <w:pStyle w:val="Footer"/>
-    </w:pPr>
-  </w:p>
-</w:ftr>
-</file>
-
 <file path=word/footnotes.xml><?xml version="1.0" encoding="utf-8"?>
 <w:footnotes xmlns:wpc="http://schemas.microsoft.com/office/word/2010/wordprocessingCanvas" xmlns:cx="http://schemas.microsoft.com/office/drawing/2014/chartex" xmlns:cx1="http://schemas.microsoft.com/office/drawing/2015/9/8/chartex" xmlns:cx2="http://schemas.microsoft.com/office/drawing/2015/10/21/chartex" xmlns:cx3="http://schemas.microsoft.com/office/drawing/2016/5/9/chartex" xmlns:cx4="http://schemas.microsoft.com/office/drawing/2016/5/10/chartex" xmlns:cx5="http://schemas.microsoft.com/office/drawing/2016/5/11/chartex" xmlns:cx6="http://schemas.microsoft.com/office/drawing/2016/5/12/chartex" xmlns:cx7="http://schemas.microsoft.com/office/drawing/2016/5/13/chartex" xmlns:cx8="http://schemas.microsoft.com/office/drawing/2016/5/14/chartex" xmlns:mc="http://schemas.openxmlformats.org/markup-compatibility/2006" xmlns:aink="http://schemas.microsoft.com/office/drawing/2016/ink" xmlns:am3d="http://schemas.microsoft.com/office/drawing/2017/model3d" xmlns:o="urn:schemas-microsoft-com:office:office" xmlns:oel="http://schemas.microsoft.com/office/2019/extlst" xmlns:r="http://schemas.openxmlformats.org/officeDocument/2006/relationships" xmlns:m="http://schemas.openxmlformats.org/officeDocument/2006/math" xmlns:v="urn:schemas-microsoft-com:vml" xmlns:wp14="http://schemas.microsoft.com/office/word/2010/wordprocessingDrawing" xmlns:wp="http://schemas.openxmlformats.org/drawingml/2006/wordprocessingDrawing" xmlns:w10="urn:schemas-microsoft-com:office:word" xmlns:w="http://schemas.openxmlformats.org/wordprocessingml/2006/main" xmlns:w14="http://schemas.microsoft.com/office/word/2010/wordml" xmlns:w15="http://schemas.microsoft.com/office/word/2012/wordml" xmlns:w16cex="http://schemas.microsoft.com/office/word/2018/wordml/cex" xmlns:w16cid="http://schemas.microsoft.com/office/word/2016/wordml/cid" xmlns:w16="http://schemas.microsoft.com/office/word/2018/wordml" xmlns:w16sdtdh="http://schemas.microsoft.com/office/word/2020/wordml/sdtdatahash" xmlns:w16se="http://schemas.microsoft.com/office/word/2015/wordml/symex" xmlns:wpg="http://schemas.microsoft.com/office/word/2010/wordprocessingGroup" xmlns:wpi="http://schemas.microsoft.com/office/word/2010/wordprocessingInk" xmlns:wne="http://schemas.microsoft.com/office/word/2006/wordml" xmlns:wps="http://schemas.microsoft.com/office/word/2010/wordprocessingShape" mc:Ignorable="w14 w15 w16se w16cid w16 w16cex w16sdtdh wp14">
   <w:footnote w:type="separator" w:id="-1">
@@ -2291,8 +2256,131 @@
 <w:hdr xmlns:wpc="http://schemas.microsoft.com/office/word/2010/wordprocessingCanvas" xmlns:cx="http://schemas.microsoft.com/office/drawing/2014/chartex" xmlns:cx1="http://schemas.microsoft.com/office/drawing/2015/9/8/chartex" xmlns:cx2="http://schemas.microsoft.com/office/drawing/2015/10/21/chartex" xmlns:cx3="http://schemas.microsoft.com/office/drawing/2016/5/9/chartex" xmlns:cx4="http://schemas.microsoft.com/office/drawing/2016/5/10/chartex" xmlns:cx5="http://schemas.microsoft.com/office/drawing/2016/5/11/chartex" xmlns:cx6="http://schemas.microsoft.com/office/drawing/2016/5/12/chartex" xmlns:cx7="http://schemas.microsoft.com/office/drawing/2016/5/13/chartex" xmlns:cx8="http://schemas.microsoft.com/office/drawing/2016/5/14/chartex" xmlns:mc="http://schemas.openxmlformats.org/markup-compatibility/2006" xmlns:aink="http://schemas.microsoft.com/office/drawing/2016/ink" xmlns:am3d="http://schemas.microsoft.com/office/drawing/2017/model3d" xmlns:o="urn:schemas-microsoft-com:office:office" xmlns:oel="http://schemas.microsoft.com/office/2019/extlst" xmlns:r="http://schemas.openxmlformats.org/officeDocument/2006/relationships" xmlns:m="http://schemas.openxmlformats.org/officeDocument/2006/math" xmlns:v="urn:schemas-microsoft-com:vml" xmlns:wp14="http://schemas.microsoft.com/office/word/2010/wordprocessingDrawing" xmlns:wp="http://schemas.openxmlformats.org/drawingml/2006/wordprocessingDrawing" xmlns:w10="urn:schemas-microsoft-com:office:word" xmlns:w="http://schemas.openxmlformats.org/wordprocessingml/2006/main" xmlns:w14="http://schemas.microsoft.com/office/word/2010/wordml" xmlns:w15="http://schemas.microsoft.com/office/word/2012/wordml" xmlns:w16cex="http://schemas.microsoft.com/office/word/2018/wordml/cex" xmlns:w16cid="http://schemas.microsoft.com/office/word/2016/wordml/cid" xmlns:w16="http://schemas.microsoft.com/office/word/2018/wordml" xmlns:w16sdtdh="http://schemas.microsoft.com/office/word/2020/wordml/sdtdatahash" xmlns:w16se="http://schemas.microsoft.com/office/word/2015/wordml/symex" xmlns:wpg="http://schemas.microsoft.com/office/word/2010/wordprocessingGroup" xmlns:wpi="http://schemas.microsoft.com/office/word/2010/wordprocessingInk" xmlns:wne="http://schemas.microsoft.com/office/word/2006/wordml" xmlns:wps="http://schemas.microsoft.com/office/word/2010/wordprocessingShape" mc:Ignorable="w14 w15 w16se w16cid w16 w16cex w16sdtdh wp14">
   <w:p>
     <w:pPr>
-      <w:pStyle w:val="Header"/>
+      <w:spacing w:line="240" w:lineRule="auto"/>
+      <w:contextualSpacing/>
+      <w:jc w:val="center"/>
+      <w:rPr>
+        <w:rFonts w:ascii="Times New Roman" w:hAnsi="Times New Roman" w:cs="Times New Roman"/>
+        <w:b/>
+        <w:sz w:val="44"/>
+      </w:rPr>
     </w:pPr>
+    <w:bookmarkStart w:id="0" w:name="_Hlk122118382"/>
+    <w:bookmarkStart w:id="1" w:name="_Hlk122118383"/>
+    <w:r>
+      <w:rPr>
+        <w:rFonts w:ascii="Times New Roman" w:hAnsi="Times New Roman" w:cs="Times New Roman"/>
+        <w:b/>
+        <w:sz w:val="44"/>
+      </w:rPr>
+      <w:t>Adam Fahrer</w:t>
+    </w:r>
+  </w:p>
+  <w:p>
+    <w:pPr>
+      <w:spacing w:line="240" w:lineRule="auto"/>
+      <w:contextualSpacing/>
+      <w:jc w:val="center"/>
+      <w:rPr>
+        <w:rFonts w:ascii="Times New Roman" w:hAnsi="Times New Roman" w:cs="Times New Roman"/>
+        <w:i/>
+        <w:sz w:val="26"/>
+        <w:szCs w:val="26"/>
+      </w:rPr>
+    </w:pPr>
+    <w:hyperlink r:id="rId1" w:history="1">
+      <w:r>
+        <w:rPr>
+          <w:rStyle w:val="Hyperlink"/>
+          <w:rFonts w:ascii="Times New Roman" w:hAnsi="Times New Roman" w:cs="Times New Roman"/>
+          <w:i/>
+          <w:sz w:val="26"/>
+          <w:szCs w:val="26"/>
+        </w:rPr>
+        <w:t>Fahreradam@gmail.com</w:t>
+      </w:r>
+    </w:hyperlink>
+    <w:r>
+      <w:rPr>
+        <w:rStyle w:val="Hyperlink"/>
+        <w:rFonts w:ascii="Times New Roman" w:hAnsi="Times New Roman" w:cs="Times New Roman"/>
+        <w:i/>
+        <w:sz w:val="26"/>
+        <w:szCs w:val="26"/>
+      </w:rPr>
+      <w:t xml:space="preserve"> </w:t>
+    </w:r>
+    <w:r>
+      <w:rPr>
+        <w:rFonts w:ascii="Times New Roman" w:hAnsi="Times New Roman" w:cs="Times New Roman"/>
+        <w:iCs/>
+        <w:sz w:val="26"/>
+        <w:szCs w:val="26"/>
+      </w:rPr>
+      <w:t>|</w:t>
+    </w:r>
+    <w:r>
+      <w:rPr>
+        <w:rFonts w:ascii="Times New Roman" w:hAnsi="Times New Roman" w:cs="Times New Roman"/>
+        <w:iCs/>
+        <w:sz w:val="26"/>
+        <w:szCs w:val="26"/>
+      </w:rPr>
+      <w:t xml:space="preserve"> </w:t>
+    </w:r>
+    <w:hyperlink r:id="rId2" w:history="1">
+      <w:r>
+        <w:rPr>
+          <w:rStyle w:val="Hyperlink"/>
+          <w:rFonts w:ascii="Times New Roman" w:hAnsi="Times New Roman" w:cs="Times New Roman"/>
+          <w:iCs/>
+          <w:sz w:val="26"/>
+          <w:szCs w:val="26"/>
+        </w:rPr>
+        <w:t>Website</w:t>
+      </w:r>
+    </w:hyperlink>
+    <w:r>
+      <w:rPr>
+        <w:rFonts w:ascii="Times New Roman" w:hAnsi="Times New Roman" w:cs="Times New Roman"/>
+        <w:i/>
+        <w:sz w:val="26"/>
+        <w:szCs w:val="26"/>
+      </w:rPr>
+      <w:t xml:space="preserve"> </w:t>
+    </w:r>
+    <w:r>
+      <w:rPr>
+        <w:rFonts w:ascii="Times New Roman" w:hAnsi="Times New Roman" w:cs="Times New Roman"/>
+        <w:iCs/>
+        <w:sz w:val="26"/>
+        <w:szCs w:val="26"/>
+      </w:rPr>
+      <w:t>|</w:t>
+    </w:r>
+    <w:r>
+      <w:rPr>
+        <w:rFonts w:ascii="Times New Roman" w:hAnsi="Times New Roman" w:cs="Times New Roman"/>
+        <w:i/>
+        <w:sz w:val="26"/>
+        <w:szCs w:val="26"/>
+      </w:rPr>
+      <w:t xml:space="preserve"> </w:t>
+    </w:r>
+    <w:hyperlink r:id="rId3" w:history="1">
+      <w:r>
+        <w:rPr>
+          <w:rStyle w:val="Hyperlink"/>
+          <w:rFonts w:ascii="Times New Roman" w:hAnsi="Times New Roman" w:cs="Times New Roman"/>
+          <w:i/>
+          <w:sz w:val="26"/>
+          <w:szCs w:val="26"/>
+        </w:rPr>
+        <w:t>GitHub</w:t>
+      </w:r>
+    </w:hyperlink>
+    <w:bookmarkEnd w:id="0"/>
+    <w:bookmarkEnd w:id="1"/>
   </w:p>
 </w:hdr>
 </file>
@@ -2310,8 +2398,6 @@
         <w:sz w:val="44"/>
       </w:rPr>
     </w:pPr>
-    <w:bookmarkStart w:id="0" w:name="_Hlk122118382"/>
-    <w:bookmarkStart w:id="1" w:name="_Hlk122118383"/>
     <w:r>
       <w:rPr>
         <w:rFonts w:ascii="Times New Roman" w:hAnsi="Times New Roman" w:cs="Times New Roman"/>
@@ -2363,11 +2449,11 @@
     <w:r>
       <w:rPr>
         <w:rFonts w:ascii="Times New Roman" w:hAnsi="Times New Roman" w:cs="Times New Roman"/>
-        <w:iCs/>
+        <w:i/>
         <w:sz w:val="26"/>
         <w:szCs w:val="26"/>
       </w:rPr>
-      <w:t xml:space="preserve"> |</w:t>
+      <w:t xml:space="preserve"> | </w:t>
     </w:r>
     <w:r>
       <w:rPr>
@@ -2376,20 +2462,8 @@
         <w:sz w:val="26"/>
         <w:szCs w:val="26"/>
       </w:rPr>
-      <w:t xml:space="preserve"> </w:t>
+      <w:t>fahreradam</w:t>
     </w:r>
-    <w:hyperlink r:id="rId1" w:history="1">
-      <w:r>
-        <w:rPr>
-          <w:rStyle w:val="Hyperlink"/>
-          <w:rFonts w:ascii="Times New Roman" w:hAnsi="Times New Roman" w:cs="Times New Roman"/>
-          <w:i/>
-          <w:sz w:val="26"/>
-          <w:szCs w:val="26"/>
-        </w:rPr>
-        <w:t>Fahreradam@gmail.com</w:t>
-      </w:r>
-    </w:hyperlink>
     <w:r>
       <w:rPr>
         <w:rFonts w:ascii="Times New Roman" w:hAnsi="Times New Roman" w:cs="Times New Roman"/>
@@ -2397,16 +2471,7 @@
         <w:sz w:val="26"/>
         <w:szCs w:val="26"/>
       </w:rPr>
-      <w:t xml:space="preserve"> </w:t>
-    </w:r>
-    <w:r>
-      <w:rPr>
-        <w:rFonts w:ascii="Times New Roman" w:hAnsi="Times New Roman" w:cs="Times New Roman"/>
-        <w:iCs/>
-        <w:sz w:val="26"/>
-        <w:szCs w:val="26"/>
-      </w:rPr>
-      <w:t>|</w:t>
+      <w:t>@gmail.com | (</w:t>
     </w:r>
     <w:r>
       <w:rPr>
@@ -2415,22 +2480,44 @@
         <w:sz w:val="26"/>
         <w:szCs w:val="26"/>
       </w:rPr>
-      <w:t xml:space="preserve"> </w:t>
+      <w:t>740</w:t>
     </w:r>
-    <w:hyperlink r:id="rId2" w:history="1">
-      <w:r>
-        <w:rPr>
-          <w:rStyle w:val="Hyperlink"/>
-          <w:rFonts w:ascii="Times New Roman" w:hAnsi="Times New Roman" w:cs="Times New Roman"/>
-          <w:i/>
-          <w:sz w:val="26"/>
-          <w:szCs w:val="26"/>
-        </w:rPr>
-        <w:t>GitHub</w:t>
-      </w:r>
-    </w:hyperlink>
-    <w:bookmarkEnd w:id="0"/>
-    <w:bookmarkEnd w:id="1"/>
+    <w:r>
+      <w:rPr>
+        <w:rFonts w:ascii="Times New Roman" w:hAnsi="Times New Roman" w:cs="Times New Roman"/>
+        <w:i/>
+        <w:sz w:val="26"/>
+        <w:szCs w:val="26"/>
+      </w:rPr>
+      <w:t xml:space="preserve">) </w:t>
+    </w:r>
+    <w:r>
+      <w:rPr>
+        <w:rFonts w:ascii="Times New Roman" w:hAnsi="Times New Roman" w:cs="Times New Roman"/>
+        <w:i/>
+        <w:sz w:val="26"/>
+        <w:szCs w:val="26"/>
+      </w:rPr>
+      <w:t>710</w:t>
+    </w:r>
+    <w:r>
+      <w:rPr>
+        <w:rFonts w:ascii="Times New Roman" w:hAnsi="Times New Roman" w:cs="Times New Roman"/>
+        <w:i/>
+        <w:sz w:val="26"/>
+        <w:szCs w:val="26"/>
+      </w:rPr>
+      <w:t>-</w:t>
+    </w:r>
+    <w:r>
+      <w:rPr>
+        <w:rFonts w:ascii="Times New Roman" w:hAnsi="Times New Roman" w:cs="Times New Roman"/>
+        <w:i/>
+        <w:sz w:val="26"/>
+        <w:szCs w:val="26"/>
+      </w:rPr>
+      <w:t>1636</w:t>
+    </w:r>
   </w:p>
 </w:hdr>
 </file>
@@ -2439,16 +2526,6 @@
 <w:hdr xmlns:wpc="http://schemas.microsoft.com/office/word/2010/wordprocessingCanvas" xmlns:cx="http://schemas.microsoft.com/office/drawing/2014/chartex" xmlns:cx1="http://schemas.microsoft.com/office/drawing/2015/9/8/chartex" xmlns:cx2="http://schemas.microsoft.com/office/drawing/2015/10/21/chartex" xmlns:cx3="http://schemas.microsoft.com/office/drawing/2016/5/9/chartex" xmlns:cx4="http://schemas.microsoft.com/office/drawing/2016/5/10/chartex" xmlns:cx5="http://schemas.microsoft.com/office/drawing/2016/5/11/chartex" xmlns:cx6="http://schemas.microsoft.com/office/drawing/2016/5/12/chartex" xmlns:cx7="http://schemas.microsoft.com/office/drawing/2016/5/13/chartex" xmlns:cx8="http://schemas.microsoft.com/office/drawing/2016/5/14/chartex" xmlns:mc="http://schemas.openxmlformats.org/markup-compatibility/2006" xmlns:aink="http://schemas.microsoft.com/office/drawing/2016/ink" xmlns:am3d="http://schemas.microsoft.com/office/drawing/2017/model3d" xmlns:o="urn:schemas-microsoft-com:office:office" xmlns:oel="http://schemas.microsoft.com/office/2019/extlst" xmlns:r="http://schemas.openxmlformats.org/officeDocument/2006/relationships" xmlns:m="http://schemas.openxmlformats.org/officeDocument/2006/math" xmlns:v="urn:schemas-microsoft-com:vml" xmlns:wp14="http://schemas.microsoft.com/office/word/2010/wordprocessingDrawing" xmlns:wp="http://schemas.openxmlformats.org/drawingml/2006/wordprocessingDrawing" xmlns:w10="urn:schemas-microsoft-com:office:word" xmlns:w="http://schemas.openxmlformats.org/wordprocessingml/2006/main" xmlns:w14="http://schemas.microsoft.com/office/word/2010/wordml" xmlns:w15="http://schemas.microsoft.com/office/word/2012/wordml" xmlns:w16cex="http://schemas.microsoft.com/office/word/2018/wordml/cex" xmlns:w16cid="http://schemas.microsoft.com/office/word/2016/wordml/cid" xmlns:w16="http://schemas.microsoft.com/office/word/2018/wordml" xmlns:w16sdtdh="http://schemas.microsoft.com/office/word/2020/wordml/sdtdatahash" xmlns:w16se="http://schemas.microsoft.com/office/word/2015/wordml/symex" xmlns:wpg="http://schemas.microsoft.com/office/word/2010/wordprocessingGroup" xmlns:wpi="http://schemas.microsoft.com/office/word/2010/wordprocessingInk" xmlns:wne="http://schemas.microsoft.com/office/word/2006/wordml" xmlns:wps="http://schemas.microsoft.com/office/word/2010/wordprocessingShape" mc:Ignorable="w14 w15 w16se w16cid w16 w16cex w16sdtdh wp14">
   <w:p>
     <w:pPr>
-      <w:pStyle w:val="Header"/>
-    </w:pPr>
-  </w:p>
-</w:hdr>
-</file>
-
-<file path=word/header4.xml><?xml version="1.0" encoding="utf-8"?>
-<w:hdr xmlns:wpc="http://schemas.microsoft.com/office/word/2010/wordprocessingCanvas" xmlns:cx="http://schemas.microsoft.com/office/drawing/2014/chartex" xmlns:cx1="http://schemas.microsoft.com/office/drawing/2015/9/8/chartex" xmlns:cx2="http://schemas.microsoft.com/office/drawing/2015/10/21/chartex" xmlns:cx3="http://schemas.microsoft.com/office/drawing/2016/5/9/chartex" xmlns:cx4="http://schemas.microsoft.com/office/drawing/2016/5/10/chartex" xmlns:cx5="http://schemas.microsoft.com/office/drawing/2016/5/11/chartex" xmlns:cx6="http://schemas.microsoft.com/office/drawing/2016/5/12/chartex" xmlns:cx7="http://schemas.microsoft.com/office/drawing/2016/5/13/chartex" xmlns:cx8="http://schemas.microsoft.com/office/drawing/2016/5/14/chartex" xmlns:mc="http://schemas.openxmlformats.org/markup-compatibility/2006" xmlns:aink="http://schemas.microsoft.com/office/drawing/2016/ink" xmlns:am3d="http://schemas.microsoft.com/office/drawing/2017/model3d" xmlns:o="urn:schemas-microsoft-com:office:office" xmlns:oel="http://schemas.microsoft.com/office/2019/extlst" xmlns:r="http://schemas.openxmlformats.org/officeDocument/2006/relationships" xmlns:m="http://schemas.openxmlformats.org/officeDocument/2006/math" xmlns:v="urn:schemas-microsoft-com:vml" xmlns:wp14="http://schemas.microsoft.com/office/word/2010/wordprocessingDrawing" xmlns:wp="http://schemas.openxmlformats.org/drawingml/2006/wordprocessingDrawing" xmlns:w10="urn:schemas-microsoft-com:office:word" xmlns:w="http://schemas.openxmlformats.org/wordprocessingml/2006/main" xmlns:w14="http://schemas.microsoft.com/office/word/2010/wordml" xmlns:w15="http://schemas.microsoft.com/office/word/2012/wordml" xmlns:w16cex="http://schemas.microsoft.com/office/word/2018/wordml/cex" xmlns:w16cid="http://schemas.microsoft.com/office/word/2016/wordml/cid" xmlns:w16="http://schemas.microsoft.com/office/word/2018/wordml" xmlns:w16sdtdh="http://schemas.microsoft.com/office/word/2020/wordml/sdtdatahash" xmlns:w16se="http://schemas.microsoft.com/office/word/2015/wordml/symex" xmlns:wpg="http://schemas.microsoft.com/office/word/2010/wordprocessingGroup" xmlns:wpi="http://schemas.microsoft.com/office/word/2010/wordprocessingInk" xmlns:wne="http://schemas.microsoft.com/office/word/2006/wordml" xmlns:wps="http://schemas.microsoft.com/office/word/2010/wordprocessingShape" mc:Ignorable="w14 w15 w16se w16cid w16 w16cex w16sdtdh wp14">
-  <w:p>
-    <w:pPr>
       <w:spacing w:line="240" w:lineRule="auto"/>
       <w:contextualSpacing/>
       <w:jc w:val="center"/>
@@ -2515,6 +2592,18 @@
       </w:rPr>
       <w:t xml:space="preserve"> | </w:t>
     </w:r>
+    <w:hyperlink r:id="rId1" w:history="1">
+      <w:r>
+        <w:rPr>
+          <w:rStyle w:val="Hyperlink"/>
+          <w:rFonts w:ascii="Times New Roman" w:hAnsi="Times New Roman" w:cs="Times New Roman"/>
+          <w:i/>
+          <w:sz w:val="26"/>
+          <w:szCs w:val="26"/>
+        </w:rPr>
+        <w:t>Fahreradam@gmail.com</w:t>
+      </w:r>
+    </w:hyperlink>
     <w:r>
       <w:rPr>
         <w:rFonts w:ascii="Times New Roman" w:hAnsi="Times New Roman" w:cs="Times New Roman"/>
@@ -2522,16 +2611,7 @@
         <w:sz w:val="26"/>
         <w:szCs w:val="26"/>
       </w:rPr>
-      <w:t>fahreradam</w:t>
-    </w:r>
-    <w:r>
-      <w:rPr>
-        <w:rFonts w:ascii="Times New Roman" w:hAnsi="Times New Roman" w:cs="Times New Roman"/>
-        <w:i/>
-        <w:sz w:val="26"/>
-        <w:szCs w:val="26"/>
-      </w:rPr>
-      <w:t>@gmail.com | (</w:t>
+      <w:t>| (</w:t>
     </w:r>
     <w:r>
       <w:rPr>
@@ -2582,147 +2662,7 @@
 </w:hdr>
 </file>
 
-<file path=word/header5.xml><?xml version="1.0" encoding="utf-8"?>
-<w:hdr xmlns:wpc="http://schemas.microsoft.com/office/word/2010/wordprocessingCanvas" xmlns:cx="http://schemas.microsoft.com/office/drawing/2014/chartex" xmlns:cx1="http://schemas.microsoft.com/office/drawing/2015/9/8/chartex" xmlns:cx2="http://schemas.microsoft.com/office/drawing/2015/10/21/chartex" xmlns:cx3="http://schemas.microsoft.com/office/drawing/2016/5/9/chartex" xmlns:cx4="http://schemas.microsoft.com/office/drawing/2016/5/10/chartex" xmlns:cx5="http://schemas.microsoft.com/office/drawing/2016/5/11/chartex" xmlns:cx6="http://schemas.microsoft.com/office/drawing/2016/5/12/chartex" xmlns:cx7="http://schemas.microsoft.com/office/drawing/2016/5/13/chartex" xmlns:cx8="http://schemas.microsoft.com/office/drawing/2016/5/14/chartex" xmlns:mc="http://schemas.openxmlformats.org/markup-compatibility/2006" xmlns:aink="http://schemas.microsoft.com/office/drawing/2016/ink" xmlns:am3d="http://schemas.microsoft.com/office/drawing/2017/model3d" xmlns:o="urn:schemas-microsoft-com:office:office" xmlns:oel="http://schemas.microsoft.com/office/2019/extlst" xmlns:r="http://schemas.openxmlformats.org/officeDocument/2006/relationships" xmlns:m="http://schemas.openxmlformats.org/officeDocument/2006/math" xmlns:v="urn:schemas-microsoft-com:vml" xmlns:wp14="http://schemas.microsoft.com/office/word/2010/wordprocessingDrawing" xmlns:wp="http://schemas.openxmlformats.org/drawingml/2006/wordprocessingDrawing" xmlns:w10="urn:schemas-microsoft-com:office:word" xmlns:w="http://schemas.openxmlformats.org/wordprocessingml/2006/main" xmlns:w14="http://schemas.microsoft.com/office/word/2010/wordml" xmlns:w15="http://schemas.microsoft.com/office/word/2012/wordml" xmlns:w16cex="http://schemas.microsoft.com/office/word/2018/wordml/cex" xmlns:w16cid="http://schemas.microsoft.com/office/word/2016/wordml/cid" xmlns:w16="http://schemas.microsoft.com/office/word/2018/wordml" xmlns:w16sdtdh="http://schemas.microsoft.com/office/word/2020/wordml/sdtdatahash" xmlns:w16se="http://schemas.microsoft.com/office/word/2015/wordml/symex" xmlns:wpg="http://schemas.microsoft.com/office/word/2010/wordprocessingGroup" xmlns:wpi="http://schemas.microsoft.com/office/word/2010/wordprocessingInk" xmlns:wne="http://schemas.microsoft.com/office/word/2006/wordml" xmlns:wps="http://schemas.microsoft.com/office/word/2010/wordprocessingShape" mc:Ignorable="w14 w15 w16se w16cid w16 w16cex w16sdtdh wp14">
-  <w:p>
-    <w:pPr>
-      <w:spacing w:line="240" w:lineRule="auto"/>
-      <w:contextualSpacing/>
-      <w:jc w:val="center"/>
-      <w:rPr>
-        <w:rFonts w:ascii="Times New Roman" w:hAnsi="Times New Roman" w:cs="Times New Roman"/>
-        <w:b/>
-        <w:sz w:val="44"/>
-      </w:rPr>
-    </w:pPr>
-    <w:r>
-      <w:rPr>
-        <w:rFonts w:ascii="Times New Roman" w:hAnsi="Times New Roman" w:cs="Times New Roman"/>
-        <w:b/>
-        <w:sz w:val="44"/>
-      </w:rPr>
-      <w:t>Adam Fahrer</w:t>
-    </w:r>
-  </w:p>
-  <w:p>
-    <w:pPr>
-      <w:spacing w:line="240" w:lineRule="auto"/>
-      <w:contextualSpacing/>
-      <w:jc w:val="center"/>
-      <w:rPr>
-        <w:rFonts w:ascii="Times New Roman" w:hAnsi="Times New Roman" w:cs="Times New Roman"/>
-        <w:i/>
-        <w:sz w:val="26"/>
-        <w:szCs w:val="26"/>
-      </w:rPr>
-    </w:pPr>
-    <w:r>
-      <w:rPr>
-        <w:rFonts w:ascii="Times New Roman" w:hAnsi="Times New Roman" w:cs="Times New Roman"/>
-        <w:i/>
-        <w:sz w:val="26"/>
-        <w:szCs w:val="26"/>
-      </w:rPr>
-      <w:t>Jackson</w:t>
-    </w:r>
-    <w:r>
-      <w:rPr>
-        <w:rFonts w:ascii="Times New Roman" w:hAnsi="Times New Roman" w:cs="Times New Roman"/>
-        <w:i/>
-        <w:sz w:val="26"/>
-        <w:szCs w:val="26"/>
-      </w:rPr>
-      <w:t xml:space="preserve">, OH </w:t>
-    </w:r>
-    <w:r>
-      <w:rPr>
-        <w:rFonts w:ascii="Times New Roman" w:hAnsi="Times New Roman" w:cs="Times New Roman"/>
-        <w:i/>
-        <w:sz w:val="26"/>
-        <w:szCs w:val="26"/>
-      </w:rPr>
-      <w:t>45640</w:t>
-    </w:r>
-    <w:r>
-      <w:rPr>
-        <w:rFonts w:ascii="Times New Roman" w:hAnsi="Times New Roman" w:cs="Times New Roman"/>
-        <w:i/>
-        <w:sz w:val="26"/>
-        <w:szCs w:val="26"/>
-      </w:rPr>
-      <w:t xml:space="preserve"> | </w:t>
-    </w:r>
-    <w:hyperlink r:id="rId1" w:history="1">
-      <w:r>
-        <w:rPr>
-          <w:rStyle w:val="Hyperlink"/>
-          <w:rFonts w:ascii="Times New Roman" w:hAnsi="Times New Roman" w:cs="Times New Roman"/>
-          <w:i/>
-          <w:sz w:val="26"/>
-          <w:szCs w:val="26"/>
-        </w:rPr>
-        <w:t>Fahreradam@gmail.com</w:t>
-      </w:r>
-    </w:hyperlink>
-    <w:r>
-      <w:rPr>
-        <w:rFonts w:ascii="Times New Roman" w:hAnsi="Times New Roman" w:cs="Times New Roman"/>
-        <w:i/>
-        <w:sz w:val="26"/>
-        <w:szCs w:val="26"/>
-      </w:rPr>
-      <w:t>| (</w:t>
-    </w:r>
-    <w:r>
-      <w:rPr>
-        <w:rFonts w:ascii="Times New Roman" w:hAnsi="Times New Roman" w:cs="Times New Roman"/>
-        <w:i/>
-        <w:sz w:val="26"/>
-        <w:szCs w:val="26"/>
-      </w:rPr>
-      <w:t>740</w:t>
-    </w:r>
-    <w:r>
-      <w:rPr>
-        <w:rFonts w:ascii="Times New Roman" w:hAnsi="Times New Roman" w:cs="Times New Roman"/>
-        <w:i/>
-        <w:sz w:val="26"/>
-        <w:szCs w:val="26"/>
-      </w:rPr>
-      <w:t xml:space="preserve">) </w:t>
-    </w:r>
-    <w:r>
-      <w:rPr>
-        <w:rFonts w:ascii="Times New Roman" w:hAnsi="Times New Roman" w:cs="Times New Roman"/>
-        <w:i/>
-        <w:sz w:val="26"/>
-        <w:szCs w:val="26"/>
-      </w:rPr>
-      <w:t>710</w:t>
-    </w:r>
-    <w:r>
-      <w:rPr>
-        <w:rFonts w:ascii="Times New Roman" w:hAnsi="Times New Roman" w:cs="Times New Roman"/>
-        <w:i/>
-        <w:sz w:val="26"/>
-        <w:szCs w:val="26"/>
-      </w:rPr>
-      <w:t>-</w:t>
-    </w:r>
-    <w:r>
-      <w:rPr>
-        <w:rFonts w:ascii="Times New Roman" w:hAnsi="Times New Roman" w:cs="Times New Roman"/>
-        <w:i/>
-        <w:sz w:val="26"/>
-        <w:szCs w:val="26"/>
-      </w:rPr>
-      <w:t>1636</w:t>
-    </w:r>
-  </w:p>
-</w:hdr>
-</file>
-
-<file path=word/header6.xml><?xml version="1.0" encoding="utf-8"?>
+<file path=word/header4.xml><?xml version="1.0" encoding="utf-8"?>
 <w:hdr xmlns:wpc="http://schemas.microsoft.com/office/word/2010/wordprocessingCanvas" xmlns:cx="http://schemas.microsoft.com/office/drawing/2014/chartex" xmlns:cx1="http://schemas.microsoft.com/office/drawing/2015/9/8/chartex" xmlns:cx2="http://schemas.microsoft.com/office/drawing/2015/10/21/chartex" xmlns:cx3="http://schemas.microsoft.com/office/drawing/2016/5/9/chartex" xmlns:cx4="http://schemas.microsoft.com/office/drawing/2016/5/10/chartex" xmlns:cx5="http://schemas.microsoft.com/office/drawing/2016/5/11/chartex" xmlns:cx6="http://schemas.microsoft.com/office/drawing/2016/5/12/chartex" xmlns:cx7="http://schemas.microsoft.com/office/drawing/2016/5/13/chartex" xmlns:cx8="http://schemas.microsoft.com/office/drawing/2016/5/14/chartex" xmlns:mc="http://schemas.openxmlformats.org/markup-compatibility/2006" xmlns:aink="http://schemas.microsoft.com/office/drawing/2016/ink" xmlns:am3d="http://schemas.microsoft.com/office/drawing/2017/model3d" xmlns:o="urn:schemas-microsoft-com:office:office" xmlns:oel="http://schemas.microsoft.com/office/2019/extlst" xmlns:r="http://schemas.openxmlformats.org/officeDocument/2006/relationships" xmlns:m="http://schemas.openxmlformats.org/officeDocument/2006/math" xmlns:v="urn:schemas-microsoft-com:vml" xmlns:wp14="http://schemas.microsoft.com/office/word/2010/wordprocessingDrawing" xmlns:wp="http://schemas.openxmlformats.org/drawingml/2006/wordprocessingDrawing" xmlns:w10="urn:schemas-microsoft-com:office:word" xmlns:w="http://schemas.openxmlformats.org/wordprocessingml/2006/main" xmlns:w14="http://schemas.microsoft.com/office/word/2010/wordml" xmlns:w15="http://schemas.microsoft.com/office/word/2012/wordml" xmlns:w16cex="http://schemas.microsoft.com/office/word/2018/wordml/cex" xmlns:w16cid="http://schemas.microsoft.com/office/word/2016/wordml/cid" xmlns:w16="http://schemas.microsoft.com/office/word/2018/wordml" xmlns:w16sdtdh="http://schemas.microsoft.com/office/word/2020/wordml/sdtdatahash" xmlns:w16se="http://schemas.microsoft.com/office/word/2015/wordml/symex" xmlns:wpg="http://schemas.microsoft.com/office/word/2010/wordprocessingGroup" xmlns:wpi="http://schemas.microsoft.com/office/word/2010/wordprocessingInk" xmlns:wne="http://schemas.microsoft.com/office/word/2006/wordml" xmlns:wps="http://schemas.microsoft.com/office/word/2010/wordprocessingShape" mc:Ignorable="w14 w15 w16se w16cid w16 w16cex w16sdtdh wp14">
   <w:p>
     <w:pPr>

</xml_diff>

<commit_message>
Edited resume a little
</commit_message>
<xml_diff>
--- a/Resume.docx
+++ b/Resume.docx
@@ -311,7 +311,12 @@
           <w:sz w:val="24"/>
         </w:rPr>
         <w:sectPr>
-          <w:headerReference w:type="default" r:id="rId8"/>
+          <w:headerReference w:type="even" r:id="rId8"/>
+          <w:headerReference w:type="default" r:id="rId9"/>
+          <w:footerReference w:type="even" r:id="rId10"/>
+          <w:footerReference w:type="default" r:id="rId11"/>
+          <w:headerReference w:type="first" r:id="rId12"/>
+          <w:footerReference w:type="first" r:id="rId13"/>
           <w:type w:val="continuous"/>
           <w:pgSz w:w="12240" w:h="15840"/>
           <w:pgMar w:top="1440" w:right="1440" w:bottom="1440" w:left="1440" w:header="720" w:footer="720" w:gutter="0"/>
@@ -373,7 +378,7 @@
           <w:sz w:val="24"/>
         </w:rPr>
         <w:sectPr>
-          <w:headerReference w:type="default" r:id="rId9"/>
+          <w:headerReference w:type="default" r:id="rId14"/>
           <w:type w:val="continuous"/>
           <w:pgSz w:w="12240" w:h="15840"/>
           <w:pgMar w:top="1440" w:right="1440" w:bottom="1440" w:left="1440" w:header="720" w:footer="720" w:gutter="0"/>
@@ -809,7 +814,7 @@
           <w:sz w:val="24"/>
         </w:rPr>
         <w:sectPr>
-          <w:headerReference w:type="default" r:id="rId10"/>
+          <w:headerReference w:type="default" r:id="rId15"/>
           <w:type w:val="continuous"/>
           <w:pgSz w:w="12240" w:h="15840"/>
           <w:pgMar w:top="1440" w:right="1440" w:bottom="1440" w:left="1440" w:header="720" w:footer="720" w:gutter="0"/>
@@ -1888,7 +1893,7 @@
           <w:sz w:val="24"/>
         </w:rPr>
         <w:sectPr>
-          <w:headerReference w:type="default" r:id="rId11"/>
+          <w:headerReference w:type="default" r:id="rId16"/>
           <w:type w:val="continuous"/>
           <w:pgSz w:w="12240" w:h="15840"/>
           <w:pgMar w:top="1440" w:right="1440" w:bottom="1440" w:left="1440" w:header="720" w:footer="720" w:gutter="0"/>
@@ -2227,6 +2232,36 @@
 </w:endnotes>
 </file>
 
+<file path=word/footer1.xml><?xml version="1.0" encoding="utf-8"?>
+<w:ftr xmlns:wpc="http://schemas.microsoft.com/office/word/2010/wordprocessingCanvas" xmlns:cx="http://schemas.microsoft.com/office/drawing/2014/chartex" xmlns:cx1="http://schemas.microsoft.com/office/drawing/2015/9/8/chartex" xmlns:cx2="http://schemas.microsoft.com/office/drawing/2015/10/21/chartex" xmlns:cx3="http://schemas.microsoft.com/office/drawing/2016/5/9/chartex" xmlns:cx4="http://schemas.microsoft.com/office/drawing/2016/5/10/chartex" xmlns:cx5="http://schemas.microsoft.com/office/drawing/2016/5/11/chartex" xmlns:cx6="http://schemas.microsoft.com/office/drawing/2016/5/12/chartex" xmlns:cx7="http://schemas.microsoft.com/office/drawing/2016/5/13/chartex" xmlns:cx8="http://schemas.microsoft.com/office/drawing/2016/5/14/chartex" xmlns:mc="http://schemas.openxmlformats.org/markup-compatibility/2006" xmlns:aink="http://schemas.microsoft.com/office/drawing/2016/ink" xmlns:am3d="http://schemas.microsoft.com/office/drawing/2017/model3d" xmlns:o="urn:schemas-microsoft-com:office:office" xmlns:oel="http://schemas.microsoft.com/office/2019/extlst" xmlns:r="http://schemas.openxmlformats.org/officeDocument/2006/relationships" xmlns:m="http://schemas.openxmlformats.org/officeDocument/2006/math" xmlns:v="urn:schemas-microsoft-com:vml" xmlns:wp14="http://schemas.microsoft.com/office/word/2010/wordprocessingDrawing" xmlns:wp="http://schemas.openxmlformats.org/drawingml/2006/wordprocessingDrawing" xmlns:w10="urn:schemas-microsoft-com:office:word" xmlns:w="http://schemas.openxmlformats.org/wordprocessingml/2006/main" xmlns:w14="http://schemas.microsoft.com/office/word/2010/wordml" xmlns:w15="http://schemas.microsoft.com/office/word/2012/wordml" xmlns:w16cex="http://schemas.microsoft.com/office/word/2018/wordml/cex" xmlns:w16cid="http://schemas.microsoft.com/office/word/2016/wordml/cid" xmlns:w16="http://schemas.microsoft.com/office/word/2018/wordml" xmlns:w16sdtdh="http://schemas.microsoft.com/office/word/2020/wordml/sdtdatahash" xmlns:w16se="http://schemas.microsoft.com/office/word/2015/wordml/symex" xmlns:wpg="http://schemas.microsoft.com/office/word/2010/wordprocessingGroup" xmlns:wpi="http://schemas.microsoft.com/office/word/2010/wordprocessingInk" xmlns:wne="http://schemas.microsoft.com/office/word/2006/wordml" xmlns:wps="http://schemas.microsoft.com/office/word/2010/wordprocessingShape" mc:Ignorable="w14 w15 w16se w16cid w16 w16cex w16sdtdh wp14">
+  <w:p>
+    <w:pPr>
+      <w:pStyle w:val="Footer"/>
+    </w:pPr>
+  </w:p>
+</w:ftr>
+</file>
+
+<file path=word/footer2.xml><?xml version="1.0" encoding="utf-8"?>
+<w:ftr xmlns:wpc="http://schemas.microsoft.com/office/word/2010/wordprocessingCanvas" xmlns:cx="http://schemas.microsoft.com/office/drawing/2014/chartex" xmlns:cx1="http://schemas.microsoft.com/office/drawing/2015/9/8/chartex" xmlns:cx2="http://schemas.microsoft.com/office/drawing/2015/10/21/chartex" xmlns:cx3="http://schemas.microsoft.com/office/drawing/2016/5/9/chartex" xmlns:cx4="http://schemas.microsoft.com/office/drawing/2016/5/10/chartex" xmlns:cx5="http://schemas.microsoft.com/office/drawing/2016/5/11/chartex" xmlns:cx6="http://schemas.microsoft.com/office/drawing/2016/5/12/chartex" xmlns:cx7="http://schemas.microsoft.com/office/drawing/2016/5/13/chartex" xmlns:cx8="http://schemas.microsoft.com/office/drawing/2016/5/14/chartex" xmlns:mc="http://schemas.openxmlformats.org/markup-compatibility/2006" xmlns:aink="http://schemas.microsoft.com/office/drawing/2016/ink" xmlns:am3d="http://schemas.microsoft.com/office/drawing/2017/model3d" xmlns:o="urn:schemas-microsoft-com:office:office" xmlns:oel="http://schemas.microsoft.com/office/2019/extlst" xmlns:r="http://schemas.openxmlformats.org/officeDocument/2006/relationships" xmlns:m="http://schemas.openxmlformats.org/officeDocument/2006/math" xmlns:v="urn:schemas-microsoft-com:vml" xmlns:wp14="http://schemas.microsoft.com/office/word/2010/wordprocessingDrawing" xmlns:wp="http://schemas.openxmlformats.org/drawingml/2006/wordprocessingDrawing" xmlns:w10="urn:schemas-microsoft-com:office:word" xmlns:w="http://schemas.openxmlformats.org/wordprocessingml/2006/main" xmlns:w14="http://schemas.microsoft.com/office/word/2010/wordml" xmlns:w15="http://schemas.microsoft.com/office/word/2012/wordml" xmlns:w16cex="http://schemas.microsoft.com/office/word/2018/wordml/cex" xmlns:w16cid="http://schemas.microsoft.com/office/word/2016/wordml/cid" xmlns:w16="http://schemas.microsoft.com/office/word/2018/wordml" xmlns:w16sdtdh="http://schemas.microsoft.com/office/word/2020/wordml/sdtdatahash" xmlns:w16se="http://schemas.microsoft.com/office/word/2015/wordml/symex" xmlns:wpg="http://schemas.microsoft.com/office/word/2010/wordprocessingGroup" xmlns:wpi="http://schemas.microsoft.com/office/word/2010/wordprocessingInk" xmlns:wne="http://schemas.microsoft.com/office/word/2006/wordml" xmlns:wps="http://schemas.microsoft.com/office/word/2010/wordprocessingShape" mc:Ignorable="w14 w15 w16se w16cid w16 w16cex w16sdtdh wp14">
+  <w:p>
+    <w:pPr>
+      <w:pStyle w:val="Footer"/>
+    </w:pPr>
+  </w:p>
+</w:ftr>
+</file>
+
+<file path=word/footer3.xml><?xml version="1.0" encoding="utf-8"?>
+<w:ftr xmlns:wpc="http://schemas.microsoft.com/office/word/2010/wordprocessingCanvas" xmlns:cx="http://schemas.microsoft.com/office/drawing/2014/chartex" xmlns:cx1="http://schemas.microsoft.com/office/drawing/2015/9/8/chartex" xmlns:cx2="http://schemas.microsoft.com/office/drawing/2015/10/21/chartex" xmlns:cx3="http://schemas.microsoft.com/office/drawing/2016/5/9/chartex" xmlns:cx4="http://schemas.microsoft.com/office/drawing/2016/5/10/chartex" xmlns:cx5="http://schemas.microsoft.com/office/drawing/2016/5/11/chartex" xmlns:cx6="http://schemas.microsoft.com/office/drawing/2016/5/12/chartex" xmlns:cx7="http://schemas.microsoft.com/office/drawing/2016/5/13/chartex" xmlns:cx8="http://schemas.microsoft.com/office/drawing/2016/5/14/chartex" xmlns:mc="http://schemas.openxmlformats.org/markup-compatibility/2006" xmlns:aink="http://schemas.microsoft.com/office/drawing/2016/ink" xmlns:am3d="http://schemas.microsoft.com/office/drawing/2017/model3d" xmlns:o="urn:schemas-microsoft-com:office:office" xmlns:oel="http://schemas.microsoft.com/office/2019/extlst" xmlns:r="http://schemas.openxmlformats.org/officeDocument/2006/relationships" xmlns:m="http://schemas.openxmlformats.org/officeDocument/2006/math" xmlns:v="urn:schemas-microsoft-com:vml" xmlns:wp14="http://schemas.microsoft.com/office/word/2010/wordprocessingDrawing" xmlns:wp="http://schemas.openxmlformats.org/drawingml/2006/wordprocessingDrawing" xmlns:w10="urn:schemas-microsoft-com:office:word" xmlns:w="http://schemas.openxmlformats.org/wordprocessingml/2006/main" xmlns:w14="http://schemas.microsoft.com/office/word/2010/wordml" xmlns:w15="http://schemas.microsoft.com/office/word/2012/wordml" xmlns:w16cex="http://schemas.microsoft.com/office/word/2018/wordml/cex" xmlns:w16cid="http://schemas.microsoft.com/office/word/2016/wordml/cid" xmlns:w16="http://schemas.microsoft.com/office/word/2018/wordml" xmlns:w16sdtdh="http://schemas.microsoft.com/office/word/2020/wordml/sdtdatahash" xmlns:w16se="http://schemas.microsoft.com/office/word/2015/wordml/symex" xmlns:wpg="http://schemas.microsoft.com/office/word/2010/wordprocessingGroup" xmlns:wpi="http://schemas.microsoft.com/office/word/2010/wordprocessingInk" xmlns:wne="http://schemas.microsoft.com/office/word/2006/wordml" xmlns:wps="http://schemas.microsoft.com/office/word/2010/wordprocessingShape" mc:Ignorable="w14 w15 w16se w16cid w16 w16cex w16sdtdh wp14">
+  <w:p>
+    <w:pPr>
+      <w:pStyle w:val="Footer"/>
+    </w:pPr>
+  </w:p>
+</w:ftr>
+</file>
+
 <file path=word/footnotes.xml><?xml version="1.0" encoding="utf-8"?>
 <w:footnotes xmlns:wpc="http://schemas.microsoft.com/office/word/2010/wordprocessingCanvas" xmlns:cx="http://schemas.microsoft.com/office/drawing/2014/chartex" xmlns:cx1="http://schemas.microsoft.com/office/drawing/2015/9/8/chartex" xmlns:cx2="http://schemas.microsoft.com/office/drawing/2015/10/21/chartex" xmlns:cx3="http://schemas.microsoft.com/office/drawing/2016/5/9/chartex" xmlns:cx4="http://schemas.microsoft.com/office/drawing/2016/5/10/chartex" xmlns:cx5="http://schemas.microsoft.com/office/drawing/2016/5/11/chartex" xmlns:cx6="http://schemas.microsoft.com/office/drawing/2016/5/12/chartex" xmlns:cx7="http://schemas.microsoft.com/office/drawing/2016/5/13/chartex" xmlns:cx8="http://schemas.microsoft.com/office/drawing/2016/5/14/chartex" xmlns:mc="http://schemas.openxmlformats.org/markup-compatibility/2006" xmlns:aink="http://schemas.microsoft.com/office/drawing/2016/ink" xmlns:am3d="http://schemas.microsoft.com/office/drawing/2017/model3d" xmlns:o="urn:schemas-microsoft-com:office:office" xmlns:oel="http://schemas.microsoft.com/office/2019/extlst" xmlns:r="http://schemas.openxmlformats.org/officeDocument/2006/relationships" xmlns:m="http://schemas.openxmlformats.org/officeDocument/2006/math" xmlns:v="urn:schemas-microsoft-com:vml" xmlns:wp14="http://schemas.microsoft.com/office/word/2010/wordprocessingDrawing" xmlns:wp="http://schemas.openxmlformats.org/drawingml/2006/wordprocessingDrawing" xmlns:w10="urn:schemas-microsoft-com:office:word" xmlns:w="http://schemas.openxmlformats.org/wordprocessingml/2006/main" xmlns:w14="http://schemas.microsoft.com/office/word/2010/wordml" xmlns:w15="http://schemas.microsoft.com/office/word/2012/wordml" xmlns:w16cex="http://schemas.microsoft.com/office/word/2018/wordml/cex" xmlns:w16cid="http://schemas.microsoft.com/office/word/2016/wordml/cid" xmlns:w16="http://schemas.microsoft.com/office/word/2018/wordml" xmlns:w16sdtdh="http://schemas.microsoft.com/office/word/2020/wordml/sdtdatahash" xmlns:w16se="http://schemas.microsoft.com/office/word/2015/wordml/symex" xmlns:wpg="http://schemas.microsoft.com/office/word/2010/wordprocessingGroup" xmlns:wpi="http://schemas.microsoft.com/office/word/2010/wordprocessingInk" xmlns:wne="http://schemas.microsoft.com/office/word/2006/wordml" xmlns:wps="http://schemas.microsoft.com/office/word/2010/wordprocessingShape" mc:Ignorable="w14 w15 w16se w16cid w16 w16cex w16sdtdh wp14">
   <w:footnote w:type="separator" w:id="-1">
@@ -2256,131 +2291,8 @@
 <w:hdr xmlns:wpc="http://schemas.microsoft.com/office/word/2010/wordprocessingCanvas" xmlns:cx="http://schemas.microsoft.com/office/drawing/2014/chartex" xmlns:cx1="http://schemas.microsoft.com/office/drawing/2015/9/8/chartex" xmlns:cx2="http://schemas.microsoft.com/office/drawing/2015/10/21/chartex" xmlns:cx3="http://schemas.microsoft.com/office/drawing/2016/5/9/chartex" xmlns:cx4="http://schemas.microsoft.com/office/drawing/2016/5/10/chartex" xmlns:cx5="http://schemas.microsoft.com/office/drawing/2016/5/11/chartex" xmlns:cx6="http://schemas.microsoft.com/office/drawing/2016/5/12/chartex" xmlns:cx7="http://schemas.microsoft.com/office/drawing/2016/5/13/chartex" xmlns:cx8="http://schemas.microsoft.com/office/drawing/2016/5/14/chartex" xmlns:mc="http://schemas.openxmlformats.org/markup-compatibility/2006" xmlns:aink="http://schemas.microsoft.com/office/drawing/2016/ink" xmlns:am3d="http://schemas.microsoft.com/office/drawing/2017/model3d" xmlns:o="urn:schemas-microsoft-com:office:office" xmlns:oel="http://schemas.microsoft.com/office/2019/extlst" xmlns:r="http://schemas.openxmlformats.org/officeDocument/2006/relationships" xmlns:m="http://schemas.openxmlformats.org/officeDocument/2006/math" xmlns:v="urn:schemas-microsoft-com:vml" xmlns:wp14="http://schemas.microsoft.com/office/word/2010/wordprocessingDrawing" xmlns:wp="http://schemas.openxmlformats.org/drawingml/2006/wordprocessingDrawing" xmlns:w10="urn:schemas-microsoft-com:office:word" xmlns:w="http://schemas.openxmlformats.org/wordprocessingml/2006/main" xmlns:w14="http://schemas.microsoft.com/office/word/2010/wordml" xmlns:w15="http://schemas.microsoft.com/office/word/2012/wordml" xmlns:w16cex="http://schemas.microsoft.com/office/word/2018/wordml/cex" xmlns:w16cid="http://schemas.microsoft.com/office/word/2016/wordml/cid" xmlns:w16="http://schemas.microsoft.com/office/word/2018/wordml" xmlns:w16sdtdh="http://schemas.microsoft.com/office/word/2020/wordml/sdtdatahash" xmlns:w16se="http://schemas.microsoft.com/office/word/2015/wordml/symex" xmlns:wpg="http://schemas.microsoft.com/office/word/2010/wordprocessingGroup" xmlns:wpi="http://schemas.microsoft.com/office/word/2010/wordprocessingInk" xmlns:wne="http://schemas.microsoft.com/office/word/2006/wordml" xmlns:wps="http://schemas.microsoft.com/office/word/2010/wordprocessingShape" mc:Ignorable="w14 w15 w16se w16cid w16 w16cex w16sdtdh wp14">
   <w:p>
     <w:pPr>
-      <w:spacing w:line="240" w:lineRule="auto"/>
-      <w:contextualSpacing/>
-      <w:jc w:val="center"/>
-      <w:rPr>
-        <w:rFonts w:ascii="Times New Roman" w:hAnsi="Times New Roman" w:cs="Times New Roman"/>
-        <w:b/>
-        <w:sz w:val="44"/>
-      </w:rPr>
+      <w:pStyle w:val="Header"/>
     </w:pPr>
-    <w:bookmarkStart w:id="0" w:name="_Hlk122118382"/>
-    <w:bookmarkStart w:id="1" w:name="_Hlk122118383"/>
-    <w:r>
-      <w:rPr>
-        <w:rFonts w:ascii="Times New Roman" w:hAnsi="Times New Roman" w:cs="Times New Roman"/>
-        <w:b/>
-        <w:sz w:val="44"/>
-      </w:rPr>
-      <w:t>Adam Fahrer</w:t>
-    </w:r>
-  </w:p>
-  <w:p>
-    <w:pPr>
-      <w:spacing w:line="240" w:lineRule="auto"/>
-      <w:contextualSpacing/>
-      <w:jc w:val="center"/>
-      <w:rPr>
-        <w:rFonts w:ascii="Times New Roman" w:hAnsi="Times New Roman" w:cs="Times New Roman"/>
-        <w:i/>
-        <w:sz w:val="26"/>
-        <w:szCs w:val="26"/>
-      </w:rPr>
-    </w:pPr>
-    <w:hyperlink r:id="rId1" w:history="1">
-      <w:r>
-        <w:rPr>
-          <w:rStyle w:val="Hyperlink"/>
-          <w:rFonts w:ascii="Times New Roman" w:hAnsi="Times New Roman" w:cs="Times New Roman"/>
-          <w:i/>
-          <w:sz w:val="26"/>
-          <w:szCs w:val="26"/>
-        </w:rPr>
-        <w:t>Fahreradam@gmail.com</w:t>
-      </w:r>
-    </w:hyperlink>
-    <w:r>
-      <w:rPr>
-        <w:rStyle w:val="Hyperlink"/>
-        <w:rFonts w:ascii="Times New Roman" w:hAnsi="Times New Roman" w:cs="Times New Roman"/>
-        <w:i/>
-        <w:sz w:val="26"/>
-        <w:szCs w:val="26"/>
-      </w:rPr>
-      <w:t xml:space="preserve"> </w:t>
-    </w:r>
-    <w:r>
-      <w:rPr>
-        <w:rFonts w:ascii="Times New Roman" w:hAnsi="Times New Roman" w:cs="Times New Roman"/>
-        <w:iCs/>
-        <w:sz w:val="26"/>
-        <w:szCs w:val="26"/>
-      </w:rPr>
-      <w:t>|</w:t>
-    </w:r>
-    <w:r>
-      <w:rPr>
-        <w:rFonts w:ascii="Times New Roman" w:hAnsi="Times New Roman" w:cs="Times New Roman"/>
-        <w:iCs/>
-        <w:sz w:val="26"/>
-        <w:szCs w:val="26"/>
-      </w:rPr>
-      <w:t xml:space="preserve"> </w:t>
-    </w:r>
-    <w:hyperlink r:id="rId2" w:history="1">
-      <w:r>
-        <w:rPr>
-          <w:rStyle w:val="Hyperlink"/>
-          <w:rFonts w:ascii="Times New Roman" w:hAnsi="Times New Roman" w:cs="Times New Roman"/>
-          <w:iCs/>
-          <w:sz w:val="26"/>
-          <w:szCs w:val="26"/>
-        </w:rPr>
-        <w:t>Website</w:t>
-      </w:r>
-    </w:hyperlink>
-    <w:r>
-      <w:rPr>
-        <w:rFonts w:ascii="Times New Roman" w:hAnsi="Times New Roman" w:cs="Times New Roman"/>
-        <w:i/>
-        <w:sz w:val="26"/>
-        <w:szCs w:val="26"/>
-      </w:rPr>
-      <w:t xml:space="preserve"> </w:t>
-    </w:r>
-    <w:r>
-      <w:rPr>
-        <w:rFonts w:ascii="Times New Roman" w:hAnsi="Times New Roman" w:cs="Times New Roman"/>
-        <w:iCs/>
-        <w:sz w:val="26"/>
-        <w:szCs w:val="26"/>
-      </w:rPr>
-      <w:t>|</w:t>
-    </w:r>
-    <w:r>
-      <w:rPr>
-        <w:rFonts w:ascii="Times New Roman" w:hAnsi="Times New Roman" w:cs="Times New Roman"/>
-        <w:i/>
-        <w:sz w:val="26"/>
-        <w:szCs w:val="26"/>
-      </w:rPr>
-      <w:t xml:space="preserve"> </w:t>
-    </w:r>
-    <w:hyperlink r:id="rId3" w:history="1">
-      <w:r>
-        <w:rPr>
-          <w:rStyle w:val="Hyperlink"/>
-          <w:rFonts w:ascii="Times New Roman" w:hAnsi="Times New Roman" w:cs="Times New Roman"/>
-          <w:i/>
-          <w:sz w:val="26"/>
-          <w:szCs w:val="26"/>
-        </w:rPr>
-        <w:t>GitHub</w:t>
-      </w:r>
-    </w:hyperlink>
-    <w:bookmarkEnd w:id="0"/>
-    <w:bookmarkEnd w:id="1"/>
   </w:p>
 </w:hdr>
 </file>
@@ -2398,6 +2310,8 @@
         <w:sz w:val="44"/>
       </w:rPr>
     </w:pPr>
+    <w:bookmarkStart w:id="0" w:name="_Hlk122118382"/>
+    <w:bookmarkStart w:id="1" w:name="_Hlk122118383"/>
     <w:r>
       <w:rPr>
         <w:rFonts w:ascii="Times New Roman" w:hAnsi="Times New Roman" w:cs="Times New Roman"/>
@@ -2414,20 +2328,62 @@
       <w:jc w:val="center"/>
       <w:rPr>
         <w:rFonts w:ascii="Times New Roman" w:hAnsi="Times New Roman" w:cs="Times New Roman"/>
-        <w:i/>
-        <w:sz w:val="26"/>
-        <w:szCs w:val="26"/>
+        <w:b/>
+        <w:sz w:val="44"/>
       </w:rPr>
     </w:pPr>
+    <w:hyperlink r:id="rId1" w:history="1">
+      <w:r>
+        <w:rPr>
+          <w:rStyle w:val="Hyperlink"/>
+          <w:rFonts w:ascii="Times New Roman" w:hAnsi="Times New Roman" w:cs="Times New Roman"/>
+          <w:i/>
+          <w:sz w:val="26"/>
+          <w:szCs w:val="26"/>
+        </w:rPr>
+        <w:t>Email</w:t>
+      </w:r>
+    </w:hyperlink>
     <w:r>
       <w:rPr>
+        <w:rStyle w:val="Hyperlink"/>
         <w:rFonts w:ascii="Times New Roman" w:hAnsi="Times New Roman" w:cs="Times New Roman"/>
         <w:i/>
         <w:sz w:val="26"/>
         <w:szCs w:val="26"/>
       </w:rPr>
-      <w:t>Jackson</w:t>
+      <w:t xml:space="preserve"> </w:t>
     </w:r>
+    <w:r>
+      <w:rPr>
+        <w:rFonts w:ascii="Times New Roman" w:hAnsi="Times New Roman" w:cs="Times New Roman"/>
+        <w:iCs/>
+        <w:sz w:val="26"/>
+        <w:szCs w:val="26"/>
+      </w:rPr>
+      <w:t>|</w:t>
+    </w:r>
+    <w:r>
+      <w:rPr>
+        <w:rFonts w:ascii="Times New Roman" w:hAnsi="Times New Roman" w:cs="Times New Roman"/>
+        <w:iCs/>
+        <w:sz w:val="26"/>
+        <w:szCs w:val="26"/>
+      </w:rPr>
+      <w:t xml:space="preserve"> </w:t>
+    </w:r>
+    <w:hyperlink r:id="rId2" w:history="1">
+      <w:r>
+        <w:rPr>
+          <w:rStyle w:val="Hyperlink"/>
+          <w:rFonts w:ascii="Times New Roman" w:hAnsi="Times New Roman" w:cs="Times New Roman"/>
+          <w:iCs/>
+          <w:sz w:val="26"/>
+          <w:szCs w:val="26"/>
+        </w:rPr>
+        <w:t>Website</w:t>
+      </w:r>
+    </w:hyperlink>
     <w:r>
       <w:rPr>
         <w:rFonts w:ascii="Times New Roman" w:hAnsi="Times New Roman" w:cs="Times New Roman"/>
@@ -2435,7 +2391,16 @@
         <w:sz w:val="26"/>
         <w:szCs w:val="26"/>
       </w:rPr>
-      <w:t xml:space="preserve">, OH </w:t>
+      <w:t xml:space="preserve"> </w:t>
+    </w:r>
+    <w:r>
+      <w:rPr>
+        <w:rFonts w:ascii="Times New Roman" w:hAnsi="Times New Roman" w:cs="Times New Roman"/>
+        <w:iCs/>
+        <w:sz w:val="26"/>
+        <w:szCs w:val="26"/>
+      </w:rPr>
+      <w:t>|</w:t>
     </w:r>
     <w:r>
       <w:rPr>
@@ -2444,80 +2409,22 @@
         <w:sz w:val="26"/>
         <w:szCs w:val="26"/>
       </w:rPr>
-      <w:t>45640</w:t>
+      <w:t xml:space="preserve"> </w:t>
     </w:r>
-    <w:r>
-      <w:rPr>
-        <w:rFonts w:ascii="Times New Roman" w:hAnsi="Times New Roman" w:cs="Times New Roman"/>
-        <w:i/>
-        <w:sz w:val="26"/>
-        <w:szCs w:val="26"/>
-      </w:rPr>
-      <w:t xml:space="preserve"> | </w:t>
-    </w:r>
-    <w:r>
-      <w:rPr>
-        <w:rFonts w:ascii="Times New Roman" w:hAnsi="Times New Roman" w:cs="Times New Roman"/>
-        <w:i/>
-        <w:sz w:val="26"/>
-        <w:szCs w:val="26"/>
-      </w:rPr>
-      <w:t>fahreradam</w:t>
-    </w:r>
-    <w:r>
-      <w:rPr>
-        <w:rFonts w:ascii="Times New Roman" w:hAnsi="Times New Roman" w:cs="Times New Roman"/>
-        <w:i/>
-        <w:sz w:val="26"/>
-        <w:szCs w:val="26"/>
-      </w:rPr>
-      <w:t>@gmail.com | (</w:t>
-    </w:r>
-    <w:r>
-      <w:rPr>
-        <w:rFonts w:ascii="Times New Roman" w:hAnsi="Times New Roman" w:cs="Times New Roman"/>
-        <w:i/>
-        <w:sz w:val="26"/>
-        <w:szCs w:val="26"/>
-      </w:rPr>
-      <w:t>740</w:t>
-    </w:r>
-    <w:r>
-      <w:rPr>
-        <w:rFonts w:ascii="Times New Roman" w:hAnsi="Times New Roman" w:cs="Times New Roman"/>
-        <w:i/>
-        <w:sz w:val="26"/>
-        <w:szCs w:val="26"/>
-      </w:rPr>
-      <w:t xml:space="preserve">) </w:t>
-    </w:r>
-    <w:r>
-      <w:rPr>
-        <w:rFonts w:ascii="Times New Roman" w:hAnsi="Times New Roman" w:cs="Times New Roman"/>
-        <w:i/>
-        <w:sz w:val="26"/>
-        <w:szCs w:val="26"/>
-      </w:rPr>
-      <w:t>710</w:t>
-    </w:r>
-    <w:r>
-      <w:rPr>
-        <w:rFonts w:ascii="Times New Roman" w:hAnsi="Times New Roman" w:cs="Times New Roman"/>
-        <w:i/>
-        <w:sz w:val="26"/>
-        <w:szCs w:val="26"/>
-      </w:rPr>
-      <w:t>-</w:t>
-    </w:r>
-    <w:r>
-      <w:rPr>
-        <w:rFonts w:ascii="Times New Roman" w:hAnsi="Times New Roman" w:cs="Times New Roman"/>
-        <w:i/>
-        <w:sz w:val="26"/>
-        <w:szCs w:val="26"/>
-      </w:rPr>
-      <w:t>1636</w:t>
-    </w:r>
+    <w:hyperlink r:id="rId3" w:history="1">
+      <w:r>
+        <w:rPr>
+          <w:rStyle w:val="Hyperlink"/>
+          <w:rFonts w:ascii="Times New Roman" w:hAnsi="Times New Roman" w:cs="Times New Roman"/>
+          <w:i/>
+          <w:sz w:val="26"/>
+          <w:szCs w:val="26"/>
+        </w:rPr>
+        <w:t>GitHub</w:t>
+      </w:r>
+    </w:hyperlink>
+    <w:bookmarkEnd w:id="0"/>
+    <w:bookmarkEnd w:id="1"/>
   </w:p>
 </w:hdr>
 </file>
@@ -2526,6 +2433,16 @@
 <w:hdr xmlns:wpc="http://schemas.microsoft.com/office/word/2010/wordprocessingCanvas" xmlns:cx="http://schemas.microsoft.com/office/drawing/2014/chartex" xmlns:cx1="http://schemas.microsoft.com/office/drawing/2015/9/8/chartex" xmlns:cx2="http://schemas.microsoft.com/office/drawing/2015/10/21/chartex" xmlns:cx3="http://schemas.microsoft.com/office/drawing/2016/5/9/chartex" xmlns:cx4="http://schemas.microsoft.com/office/drawing/2016/5/10/chartex" xmlns:cx5="http://schemas.microsoft.com/office/drawing/2016/5/11/chartex" xmlns:cx6="http://schemas.microsoft.com/office/drawing/2016/5/12/chartex" xmlns:cx7="http://schemas.microsoft.com/office/drawing/2016/5/13/chartex" xmlns:cx8="http://schemas.microsoft.com/office/drawing/2016/5/14/chartex" xmlns:mc="http://schemas.openxmlformats.org/markup-compatibility/2006" xmlns:aink="http://schemas.microsoft.com/office/drawing/2016/ink" xmlns:am3d="http://schemas.microsoft.com/office/drawing/2017/model3d" xmlns:o="urn:schemas-microsoft-com:office:office" xmlns:oel="http://schemas.microsoft.com/office/2019/extlst" xmlns:r="http://schemas.openxmlformats.org/officeDocument/2006/relationships" xmlns:m="http://schemas.openxmlformats.org/officeDocument/2006/math" xmlns:v="urn:schemas-microsoft-com:vml" xmlns:wp14="http://schemas.microsoft.com/office/word/2010/wordprocessingDrawing" xmlns:wp="http://schemas.openxmlformats.org/drawingml/2006/wordprocessingDrawing" xmlns:w10="urn:schemas-microsoft-com:office:word" xmlns:w="http://schemas.openxmlformats.org/wordprocessingml/2006/main" xmlns:w14="http://schemas.microsoft.com/office/word/2010/wordml" xmlns:w15="http://schemas.microsoft.com/office/word/2012/wordml" xmlns:w16cex="http://schemas.microsoft.com/office/word/2018/wordml/cex" xmlns:w16cid="http://schemas.microsoft.com/office/word/2016/wordml/cid" xmlns:w16="http://schemas.microsoft.com/office/word/2018/wordml" xmlns:w16sdtdh="http://schemas.microsoft.com/office/word/2020/wordml/sdtdatahash" xmlns:w16se="http://schemas.microsoft.com/office/word/2015/wordml/symex" xmlns:wpg="http://schemas.microsoft.com/office/word/2010/wordprocessingGroup" xmlns:wpi="http://schemas.microsoft.com/office/word/2010/wordprocessingInk" xmlns:wne="http://schemas.microsoft.com/office/word/2006/wordml" xmlns:wps="http://schemas.microsoft.com/office/word/2010/wordprocessingShape" mc:Ignorable="w14 w15 w16se w16cid w16 w16cex w16sdtdh wp14">
   <w:p>
     <w:pPr>
+      <w:pStyle w:val="Header"/>
+    </w:pPr>
+  </w:p>
+</w:hdr>
+</file>
+
+<file path=word/header4.xml><?xml version="1.0" encoding="utf-8"?>
+<w:hdr xmlns:wpc="http://schemas.microsoft.com/office/word/2010/wordprocessingCanvas" xmlns:cx="http://schemas.microsoft.com/office/drawing/2014/chartex" xmlns:cx1="http://schemas.microsoft.com/office/drawing/2015/9/8/chartex" xmlns:cx2="http://schemas.microsoft.com/office/drawing/2015/10/21/chartex" xmlns:cx3="http://schemas.microsoft.com/office/drawing/2016/5/9/chartex" xmlns:cx4="http://schemas.microsoft.com/office/drawing/2016/5/10/chartex" xmlns:cx5="http://schemas.microsoft.com/office/drawing/2016/5/11/chartex" xmlns:cx6="http://schemas.microsoft.com/office/drawing/2016/5/12/chartex" xmlns:cx7="http://schemas.microsoft.com/office/drawing/2016/5/13/chartex" xmlns:cx8="http://schemas.microsoft.com/office/drawing/2016/5/14/chartex" xmlns:mc="http://schemas.openxmlformats.org/markup-compatibility/2006" xmlns:aink="http://schemas.microsoft.com/office/drawing/2016/ink" xmlns:am3d="http://schemas.microsoft.com/office/drawing/2017/model3d" xmlns:o="urn:schemas-microsoft-com:office:office" xmlns:oel="http://schemas.microsoft.com/office/2019/extlst" xmlns:r="http://schemas.openxmlformats.org/officeDocument/2006/relationships" xmlns:m="http://schemas.openxmlformats.org/officeDocument/2006/math" xmlns:v="urn:schemas-microsoft-com:vml" xmlns:wp14="http://schemas.microsoft.com/office/word/2010/wordprocessingDrawing" xmlns:wp="http://schemas.openxmlformats.org/drawingml/2006/wordprocessingDrawing" xmlns:w10="urn:schemas-microsoft-com:office:word" xmlns:w="http://schemas.openxmlformats.org/wordprocessingml/2006/main" xmlns:w14="http://schemas.microsoft.com/office/word/2010/wordml" xmlns:w15="http://schemas.microsoft.com/office/word/2012/wordml" xmlns:w16cex="http://schemas.microsoft.com/office/word/2018/wordml/cex" xmlns:w16cid="http://schemas.microsoft.com/office/word/2016/wordml/cid" xmlns:w16="http://schemas.microsoft.com/office/word/2018/wordml" xmlns:w16sdtdh="http://schemas.microsoft.com/office/word/2020/wordml/sdtdatahash" xmlns:w16se="http://schemas.microsoft.com/office/word/2015/wordml/symex" xmlns:wpg="http://schemas.microsoft.com/office/word/2010/wordprocessingGroup" xmlns:wpi="http://schemas.microsoft.com/office/word/2010/wordprocessingInk" xmlns:wne="http://schemas.microsoft.com/office/word/2006/wordml" xmlns:wps="http://schemas.microsoft.com/office/word/2010/wordprocessingShape" mc:Ignorable="w14 w15 w16se w16cid w16 w16cex w16sdtdh wp14">
+  <w:p>
+    <w:pPr>
       <w:spacing w:line="240" w:lineRule="auto"/>
       <w:contextualSpacing/>
       <w:jc w:val="center"/>
@@ -2592,18 +2509,6 @@
       </w:rPr>
       <w:t xml:space="preserve"> | </w:t>
     </w:r>
-    <w:hyperlink r:id="rId1" w:history="1">
-      <w:r>
-        <w:rPr>
-          <w:rStyle w:val="Hyperlink"/>
-          <w:rFonts w:ascii="Times New Roman" w:hAnsi="Times New Roman" w:cs="Times New Roman"/>
-          <w:i/>
-          <w:sz w:val="26"/>
-          <w:szCs w:val="26"/>
-        </w:rPr>
-        <w:t>Fahreradam@gmail.com</w:t>
-      </w:r>
-    </w:hyperlink>
     <w:r>
       <w:rPr>
         <w:rFonts w:ascii="Times New Roman" w:hAnsi="Times New Roman" w:cs="Times New Roman"/>
@@ -2611,7 +2516,16 @@
         <w:sz w:val="26"/>
         <w:szCs w:val="26"/>
       </w:rPr>
-      <w:t>| (</w:t>
+      <w:t>fahreradam</w:t>
+    </w:r>
+    <w:r>
+      <w:rPr>
+        <w:rFonts w:ascii="Times New Roman" w:hAnsi="Times New Roman" w:cs="Times New Roman"/>
+        <w:i/>
+        <w:sz w:val="26"/>
+        <w:szCs w:val="26"/>
+      </w:rPr>
+      <w:t>@gmail.com | (</w:t>
     </w:r>
     <w:r>
       <w:rPr>
@@ -2662,7 +2576,147 @@
 </w:hdr>
 </file>
 
-<file path=word/header4.xml><?xml version="1.0" encoding="utf-8"?>
+<file path=word/header5.xml><?xml version="1.0" encoding="utf-8"?>
+<w:hdr xmlns:wpc="http://schemas.microsoft.com/office/word/2010/wordprocessingCanvas" xmlns:cx="http://schemas.microsoft.com/office/drawing/2014/chartex" xmlns:cx1="http://schemas.microsoft.com/office/drawing/2015/9/8/chartex" xmlns:cx2="http://schemas.microsoft.com/office/drawing/2015/10/21/chartex" xmlns:cx3="http://schemas.microsoft.com/office/drawing/2016/5/9/chartex" xmlns:cx4="http://schemas.microsoft.com/office/drawing/2016/5/10/chartex" xmlns:cx5="http://schemas.microsoft.com/office/drawing/2016/5/11/chartex" xmlns:cx6="http://schemas.microsoft.com/office/drawing/2016/5/12/chartex" xmlns:cx7="http://schemas.microsoft.com/office/drawing/2016/5/13/chartex" xmlns:cx8="http://schemas.microsoft.com/office/drawing/2016/5/14/chartex" xmlns:mc="http://schemas.openxmlformats.org/markup-compatibility/2006" xmlns:aink="http://schemas.microsoft.com/office/drawing/2016/ink" xmlns:am3d="http://schemas.microsoft.com/office/drawing/2017/model3d" xmlns:o="urn:schemas-microsoft-com:office:office" xmlns:oel="http://schemas.microsoft.com/office/2019/extlst" xmlns:r="http://schemas.openxmlformats.org/officeDocument/2006/relationships" xmlns:m="http://schemas.openxmlformats.org/officeDocument/2006/math" xmlns:v="urn:schemas-microsoft-com:vml" xmlns:wp14="http://schemas.microsoft.com/office/word/2010/wordprocessingDrawing" xmlns:wp="http://schemas.openxmlformats.org/drawingml/2006/wordprocessingDrawing" xmlns:w10="urn:schemas-microsoft-com:office:word" xmlns:w="http://schemas.openxmlformats.org/wordprocessingml/2006/main" xmlns:w14="http://schemas.microsoft.com/office/word/2010/wordml" xmlns:w15="http://schemas.microsoft.com/office/word/2012/wordml" xmlns:w16cex="http://schemas.microsoft.com/office/word/2018/wordml/cex" xmlns:w16cid="http://schemas.microsoft.com/office/word/2016/wordml/cid" xmlns:w16="http://schemas.microsoft.com/office/word/2018/wordml" xmlns:w16sdtdh="http://schemas.microsoft.com/office/word/2020/wordml/sdtdatahash" xmlns:w16se="http://schemas.microsoft.com/office/word/2015/wordml/symex" xmlns:wpg="http://schemas.microsoft.com/office/word/2010/wordprocessingGroup" xmlns:wpi="http://schemas.microsoft.com/office/word/2010/wordprocessingInk" xmlns:wne="http://schemas.microsoft.com/office/word/2006/wordml" xmlns:wps="http://schemas.microsoft.com/office/word/2010/wordprocessingShape" mc:Ignorable="w14 w15 w16se w16cid w16 w16cex w16sdtdh wp14">
+  <w:p>
+    <w:pPr>
+      <w:spacing w:line="240" w:lineRule="auto"/>
+      <w:contextualSpacing/>
+      <w:jc w:val="center"/>
+      <w:rPr>
+        <w:rFonts w:ascii="Times New Roman" w:hAnsi="Times New Roman" w:cs="Times New Roman"/>
+        <w:b/>
+        <w:sz w:val="44"/>
+      </w:rPr>
+    </w:pPr>
+    <w:r>
+      <w:rPr>
+        <w:rFonts w:ascii="Times New Roman" w:hAnsi="Times New Roman" w:cs="Times New Roman"/>
+        <w:b/>
+        <w:sz w:val="44"/>
+      </w:rPr>
+      <w:t>Adam Fahrer</w:t>
+    </w:r>
+  </w:p>
+  <w:p>
+    <w:pPr>
+      <w:spacing w:line="240" w:lineRule="auto"/>
+      <w:contextualSpacing/>
+      <w:jc w:val="center"/>
+      <w:rPr>
+        <w:rFonts w:ascii="Times New Roman" w:hAnsi="Times New Roman" w:cs="Times New Roman"/>
+        <w:i/>
+        <w:sz w:val="26"/>
+        <w:szCs w:val="26"/>
+      </w:rPr>
+    </w:pPr>
+    <w:r>
+      <w:rPr>
+        <w:rFonts w:ascii="Times New Roman" w:hAnsi="Times New Roman" w:cs="Times New Roman"/>
+        <w:i/>
+        <w:sz w:val="26"/>
+        <w:szCs w:val="26"/>
+      </w:rPr>
+      <w:t>Jackson</w:t>
+    </w:r>
+    <w:r>
+      <w:rPr>
+        <w:rFonts w:ascii="Times New Roman" w:hAnsi="Times New Roman" w:cs="Times New Roman"/>
+        <w:i/>
+        <w:sz w:val="26"/>
+        <w:szCs w:val="26"/>
+      </w:rPr>
+      <w:t xml:space="preserve">, OH </w:t>
+    </w:r>
+    <w:r>
+      <w:rPr>
+        <w:rFonts w:ascii="Times New Roman" w:hAnsi="Times New Roman" w:cs="Times New Roman"/>
+        <w:i/>
+        <w:sz w:val="26"/>
+        <w:szCs w:val="26"/>
+      </w:rPr>
+      <w:t>45640</w:t>
+    </w:r>
+    <w:r>
+      <w:rPr>
+        <w:rFonts w:ascii="Times New Roman" w:hAnsi="Times New Roman" w:cs="Times New Roman"/>
+        <w:i/>
+        <w:sz w:val="26"/>
+        <w:szCs w:val="26"/>
+      </w:rPr>
+      <w:t xml:space="preserve"> | </w:t>
+    </w:r>
+    <w:hyperlink r:id="rId1" w:history="1">
+      <w:r>
+        <w:rPr>
+          <w:rStyle w:val="Hyperlink"/>
+          <w:rFonts w:ascii="Times New Roman" w:hAnsi="Times New Roman" w:cs="Times New Roman"/>
+          <w:i/>
+          <w:sz w:val="26"/>
+          <w:szCs w:val="26"/>
+        </w:rPr>
+        <w:t>Fahreradam@gmail.com</w:t>
+      </w:r>
+    </w:hyperlink>
+    <w:r>
+      <w:rPr>
+        <w:rFonts w:ascii="Times New Roman" w:hAnsi="Times New Roman" w:cs="Times New Roman"/>
+        <w:i/>
+        <w:sz w:val="26"/>
+        <w:szCs w:val="26"/>
+      </w:rPr>
+      <w:t>| (</w:t>
+    </w:r>
+    <w:r>
+      <w:rPr>
+        <w:rFonts w:ascii="Times New Roman" w:hAnsi="Times New Roman" w:cs="Times New Roman"/>
+        <w:i/>
+        <w:sz w:val="26"/>
+        <w:szCs w:val="26"/>
+      </w:rPr>
+      <w:t>740</w:t>
+    </w:r>
+    <w:r>
+      <w:rPr>
+        <w:rFonts w:ascii="Times New Roman" w:hAnsi="Times New Roman" w:cs="Times New Roman"/>
+        <w:i/>
+        <w:sz w:val="26"/>
+        <w:szCs w:val="26"/>
+      </w:rPr>
+      <w:t xml:space="preserve">) </w:t>
+    </w:r>
+    <w:r>
+      <w:rPr>
+        <w:rFonts w:ascii="Times New Roman" w:hAnsi="Times New Roman" w:cs="Times New Roman"/>
+        <w:i/>
+        <w:sz w:val="26"/>
+        <w:szCs w:val="26"/>
+      </w:rPr>
+      <w:t>710</w:t>
+    </w:r>
+    <w:r>
+      <w:rPr>
+        <w:rFonts w:ascii="Times New Roman" w:hAnsi="Times New Roman" w:cs="Times New Roman"/>
+        <w:i/>
+        <w:sz w:val="26"/>
+        <w:szCs w:val="26"/>
+      </w:rPr>
+      <w:t>-</w:t>
+    </w:r>
+    <w:r>
+      <w:rPr>
+        <w:rFonts w:ascii="Times New Roman" w:hAnsi="Times New Roman" w:cs="Times New Roman"/>
+        <w:i/>
+        <w:sz w:val="26"/>
+        <w:szCs w:val="26"/>
+      </w:rPr>
+      <w:t>1636</w:t>
+    </w:r>
+  </w:p>
+</w:hdr>
+</file>
+
+<file path=word/header6.xml><?xml version="1.0" encoding="utf-8"?>
 <w:hdr xmlns:wpc="http://schemas.microsoft.com/office/word/2010/wordprocessingCanvas" xmlns:cx="http://schemas.microsoft.com/office/drawing/2014/chartex" xmlns:cx1="http://schemas.microsoft.com/office/drawing/2015/9/8/chartex" xmlns:cx2="http://schemas.microsoft.com/office/drawing/2015/10/21/chartex" xmlns:cx3="http://schemas.microsoft.com/office/drawing/2016/5/9/chartex" xmlns:cx4="http://schemas.microsoft.com/office/drawing/2016/5/10/chartex" xmlns:cx5="http://schemas.microsoft.com/office/drawing/2016/5/11/chartex" xmlns:cx6="http://schemas.microsoft.com/office/drawing/2016/5/12/chartex" xmlns:cx7="http://schemas.microsoft.com/office/drawing/2016/5/13/chartex" xmlns:cx8="http://schemas.microsoft.com/office/drawing/2016/5/14/chartex" xmlns:mc="http://schemas.openxmlformats.org/markup-compatibility/2006" xmlns:aink="http://schemas.microsoft.com/office/drawing/2016/ink" xmlns:am3d="http://schemas.microsoft.com/office/drawing/2017/model3d" xmlns:o="urn:schemas-microsoft-com:office:office" xmlns:oel="http://schemas.microsoft.com/office/2019/extlst" xmlns:r="http://schemas.openxmlformats.org/officeDocument/2006/relationships" xmlns:m="http://schemas.openxmlformats.org/officeDocument/2006/math" xmlns:v="urn:schemas-microsoft-com:vml" xmlns:wp14="http://schemas.microsoft.com/office/word/2010/wordprocessingDrawing" xmlns:wp="http://schemas.openxmlformats.org/drawingml/2006/wordprocessingDrawing" xmlns:w10="urn:schemas-microsoft-com:office:word" xmlns:w="http://schemas.openxmlformats.org/wordprocessingml/2006/main" xmlns:w14="http://schemas.microsoft.com/office/word/2010/wordml" xmlns:w15="http://schemas.microsoft.com/office/word/2012/wordml" xmlns:w16cex="http://schemas.microsoft.com/office/word/2018/wordml/cex" xmlns:w16cid="http://schemas.microsoft.com/office/word/2016/wordml/cid" xmlns:w16="http://schemas.microsoft.com/office/word/2018/wordml" xmlns:w16sdtdh="http://schemas.microsoft.com/office/word/2020/wordml/sdtdatahash" xmlns:w16se="http://schemas.microsoft.com/office/word/2015/wordml/symex" xmlns:wpg="http://schemas.microsoft.com/office/word/2010/wordprocessingGroup" xmlns:wpi="http://schemas.microsoft.com/office/word/2010/wordprocessingInk" xmlns:wne="http://schemas.microsoft.com/office/word/2006/wordml" xmlns:wps="http://schemas.microsoft.com/office/word/2010/wordprocessingShape" mc:Ignorable="w14 w15 w16se w16cid w16 w16cex w16sdtdh wp14">
   <w:p>
     <w:pPr>

</xml_diff>